<commit_message>
Feat: Finishing Touch added.
</commit_message>
<xml_diff>
--- a/Dokumentation.docx
+++ b/Dokumentation.docx
@@ -5,13 +5,19 @@
     <w:p>
       <w:pPr>
         <w:rPr>
+          <w:lang w:val="de-DE"/>
+        </w:rPr>
+      </w:pPr>
+      <w:r>
+        <w:rPr>
           <w:b/>
           <w:bCs/>
           <w:sz w:val="28"/>
           <w:szCs w:val="28"/>
           <w:lang w:val="de-DE"/>
         </w:rPr>
-      </w:pPr>
+        <w:t>Beschreibung der Rekursiven Funktionen:</w:t>
+      </w:r>
       <w:r>
         <w:rPr>
           <w:b/>
@@ -20,329 +26,9 @@
           <w:szCs w:val="28"/>
           <w:lang w:val="de-DE"/>
         </w:rPr>
-        <w:t>Beschreibung der Rekursiven Funktionen:</w:t>
-      </w:r>
-    </w:p>
-    <w:p>
-      <w:pPr>
-        <w:rPr>
-          <w:lang w:val="de-DE"/>
-        </w:rPr>
-      </w:pPr>
-      <w:r>
-        <w:rPr>
-          <w:lang w:val="de-DE"/>
-        </w:rPr>
-        <w:t>findMin(node)</w:t>
-      </w:r>
-      <w:r>
-        <w:rPr>
-          <w:lang w:val="de-DE"/>
-        </w:rPr>
-        <w:t>:</w:t>
-      </w:r>
-    </w:p>
-    <w:p>
-      <w:pPr>
-        <w:pStyle w:val="Listenabsatz"/>
-        <w:numPr>
-          <w:ilvl w:val="0"/>
-          <w:numId w:val="2"/>
-        </w:numPr>
-        <w:rPr>
-          <w:lang w:val="de-DE"/>
-        </w:rPr>
-      </w:pPr>
-      <w:r>
-        <w:rPr>
-          <w:lang w:val="de-DE"/>
-        </w:rPr>
-        <w:t>Startet bei dem gegeben Knoten und durchläuft den linken Teilbaum, um den kleinsten Schlüssel zu finden</w:t>
-      </w:r>
-      <w:r>
-        <w:rPr>
-          <w:lang w:val="de-DE"/>
-        </w:rPr>
-        <w:t>.</w:t>
-      </w:r>
-    </w:p>
-    <w:p>
-      <w:pPr>
-        <w:rPr>
-          <w:lang w:val="de-DE"/>
-        </w:rPr>
-      </w:pPr>
-      <w:r>
-        <w:rPr>
-          <w:lang w:val="de-DE"/>
-        </w:rPr>
-        <w:t>findMax</w:t>
-      </w:r>
-      <w:r>
-        <w:rPr>
-          <w:lang w:val="de-DE"/>
-        </w:rPr>
-        <w:t>(node)</w:t>
-      </w:r>
-      <w:r>
-        <w:rPr>
-          <w:lang w:val="de-DE"/>
-        </w:rPr>
-        <w:t>:</w:t>
-      </w:r>
-    </w:p>
-    <w:p>
-      <w:pPr>
-        <w:pStyle w:val="Listenabsatz"/>
-        <w:numPr>
-          <w:ilvl w:val="0"/>
-          <w:numId w:val="2"/>
-        </w:numPr>
-        <w:rPr>
-          <w:lang w:val="de-DE"/>
-        </w:rPr>
-      </w:pPr>
-      <w:r>
-        <w:rPr>
-          <w:lang w:val="de-DE"/>
-        </w:rPr>
-        <w:t>Startet bei dem gegeben Knoten und durchläuft den rechten Teilbaum, um den größten Schlüssel zu finden</w:t>
-      </w:r>
-      <w:r>
-        <w:rPr>
-          <w:lang w:val="de-DE"/>
-        </w:rPr>
-        <w:t>.</w:t>
-      </w:r>
-    </w:p>
-    <w:p>
-      <w:pPr>
-        <w:rPr>
-          <w:lang w:val="de-DE"/>
-        </w:rPr>
-      </w:pPr>
-      <w:r>
-        <w:rPr>
-          <w:lang w:val="de-DE"/>
-        </w:rPr>
-        <w:t>checkAVL(node):</w:t>
-      </w:r>
-    </w:p>
-    <w:p>
-      <w:pPr>
-        <w:pStyle w:val="Listenabsatz"/>
-        <w:numPr>
-          <w:ilvl w:val="0"/>
-          <w:numId w:val="2"/>
-        </w:numPr>
-        <w:rPr>
-          <w:lang w:val="de-DE"/>
-        </w:rPr>
-      </w:pPr>
-      <w:r>
-        <w:rPr>
-          <w:lang w:val="de-DE"/>
-        </w:rPr>
-        <w:t xml:space="preserve">Überprüft, ob der Unterbaum des gegebenen Knoten die Eigenschaften eines AVL-Baums erfüllt </w:t>
-      </w:r>
-      <w:r>
-        <w:rPr>
-          <w:lang w:val="de-DE"/>
-        </w:rPr>
-        <w:sym w:font="Wingdings" w:char="F0E0"/>
-      </w:r>
-      <w:r>
-        <w:rPr>
-          <w:lang w:val="de-DE"/>
-        </w:rPr>
-        <w:t xml:space="preserve"> Balancefaktor &lt;= 1</w:t>
-      </w:r>
-    </w:p>
-    <w:p>
-      <w:pPr>
-        <w:rPr>
-          <w:lang w:val="de-DE"/>
-        </w:rPr>
-      </w:pPr>
-      <w:r>
-        <w:rPr>
-          <w:lang w:val="de-DE"/>
-        </w:rPr>
-        <w:t>getHeight (node):</w:t>
-      </w:r>
-    </w:p>
-    <w:p>
-      <w:pPr>
-        <w:pStyle w:val="Listenabsatz"/>
-        <w:numPr>
-          <w:ilvl w:val="0"/>
-          <w:numId w:val="2"/>
-        </w:numPr>
-        <w:rPr>
-          <w:lang w:val="de-DE"/>
-        </w:rPr>
-      </w:pPr>
-      <w:r>
-        <w:rPr>
-          <w:lang w:val="de-DE"/>
-        </w:rPr>
-        <w:t xml:space="preserve">Berechnet die Höhe des Unterbaums von dem gegebenen Knoten aus. </w:t>
-      </w:r>
-    </w:p>
-    <w:p>
-      <w:pPr>
-        <w:rPr>
-          <w:lang w:val="de-DE"/>
-        </w:rPr>
-      </w:pPr>
-      <w:r>
-        <w:rPr>
-          <w:lang w:val="de-DE"/>
-        </w:rPr>
-        <w:t>getBalance(node):</w:t>
-      </w:r>
-    </w:p>
-    <w:p>
-      <w:pPr>
-        <w:pStyle w:val="Listenabsatz"/>
-        <w:numPr>
-          <w:ilvl w:val="0"/>
-          <w:numId w:val="2"/>
-        </w:numPr>
-        <w:rPr>
-          <w:lang w:val="de-DE"/>
-        </w:rPr>
-      </w:pPr>
-      <w:r>
-        <w:rPr>
-          <w:lang w:val="de-DE"/>
-        </w:rPr>
-        <w:t xml:space="preserve">Berechnet den Balancefaktor eines </w:t>
-      </w:r>
-      <w:r>
-        <w:rPr>
-          <w:lang w:val="de-DE"/>
-        </w:rPr>
-        <w:t>Knotens,</w:t>
-      </w:r>
-      <w:r>
-        <w:rPr>
-          <w:lang w:val="de-DE"/>
-        </w:rPr>
-        <w:t xml:space="preserve"> indem die Höhe des rechten Teilbaums minus der Höhe des linken Teilbaums gerechnet wird</w:t>
-      </w:r>
-    </w:p>
-    <w:p>
-      <w:pPr>
-        <w:rPr>
-          <w:lang w:val="de-DE"/>
-        </w:rPr>
-      </w:pPr>
-      <w:r>
-        <w:rPr>
-          <w:lang w:val="de-DE"/>
-        </w:rPr>
-        <w:t>startSearch(node, key, searchedValues = []):</w:t>
-      </w:r>
-    </w:p>
-    <w:p>
-      <w:pPr>
-        <w:pStyle w:val="Listenabsatz"/>
-        <w:numPr>
-          <w:ilvl w:val="0"/>
-          <w:numId w:val="2"/>
-        </w:numPr>
-        <w:rPr>
-          <w:lang w:val="de-DE"/>
-        </w:rPr>
-      </w:pPr>
-      <w:r>
-        <w:rPr>
-          <w:lang w:val="de-DE"/>
-        </w:rPr>
-        <w:t xml:space="preserve">Der Key wird dem Wert des aktuellen Nodes verglichen. Falls es gleich ist, wird die Suche direkt beendet und ausgegeben, dass der Wert enthalten wird. </w:t>
-      </w:r>
-    </w:p>
-    <w:p>
-      <w:pPr>
-        <w:pStyle w:val="Listenabsatz"/>
-        <w:numPr>
-          <w:ilvl w:val="0"/>
-          <w:numId w:val="2"/>
-        </w:numPr>
-        <w:rPr>
-          <w:lang w:val="de-DE"/>
-        </w:rPr>
-      </w:pPr>
-      <w:r>
-        <w:rPr>
-          <w:lang w:val="de-DE"/>
-        </w:rPr>
-        <w:t xml:space="preserve">Wenn der Key kleiner als der aktuelle Node ist, wird, wenn ein Wert im linken Knoten gespeichert ist, </w:t>
-      </w:r>
-      <w:r>
-        <w:rPr>
-          <w:lang w:val="de-DE"/>
-        </w:rPr>
-        <w:t>der linke Node zum neuen aktuellen Node und der alte Node wird in die Liste gespeichert.</w:t>
-      </w:r>
-    </w:p>
-    <w:p>
-      <w:pPr>
-        <w:pStyle w:val="Listenabsatz"/>
-        <w:numPr>
-          <w:ilvl w:val="0"/>
-          <w:numId w:val="2"/>
-        </w:numPr>
-        <w:rPr>
-          <w:lang w:val="de-DE"/>
-        </w:rPr>
-      </w:pPr>
-      <w:r>
-        <w:rPr>
-          <w:lang w:val="de-DE"/>
-        </w:rPr>
-        <w:t>Dieselbe Logik, wenn der Key größer als der aktuelle Node ist, nur dieses Mal, wird der rechte Knoten betrachtet und nicht der linke.</w:t>
-      </w:r>
-    </w:p>
-    <w:p>
-      <w:pPr>
-        <w:pStyle w:val="Listenabsatz"/>
-        <w:numPr>
-          <w:ilvl w:val="0"/>
-          <w:numId w:val="2"/>
-        </w:numPr>
-        <w:rPr>
-          <w:lang w:val="de-DE"/>
-        </w:rPr>
-      </w:pPr>
-      <w:r>
-        <w:rPr>
-          <w:lang w:val="de-DE"/>
-        </w:rPr>
-        <w:t>Falls bei den oben genannten Fällen herauskommt, dass im nächsten Knoten kein Wert gespeichert ist, wird die Funktion beendet und in der Konsole wird ausgegeben, dass der gesuchte Wert nicht in der Liste vorhanden ist.</w:t>
-      </w:r>
-    </w:p>
-    <w:p>
-      <w:pPr>
-        <w:pStyle w:val="Listenabsatz"/>
-        <w:numPr>
-          <w:ilvl w:val="0"/>
-          <w:numId w:val="2"/>
-        </w:numPr>
-        <w:rPr>
-          <w:lang w:val="de-DE"/>
-        </w:rPr>
-      </w:pPr>
-      <w:r>
-        <w:rPr>
-          <w:lang w:val="de-DE"/>
-        </w:rPr>
-        <w:t>Wenn der Key gleich dem aktuellen Knoten ist, wird der gesuchte Key sowie das Array mit allen durchsuchten Knoten ausgegeben.</w:t>
-      </w:r>
-    </w:p>
-    <w:p>
-      <w:pPr>
+        <w:br/>
+      </w:r>
+      <w:r>
         <w:rPr>
           <w:b/>
           <w:bCs/>
@@ -350,8 +36,564 @@
           <w:szCs w:val="28"/>
           <w:lang w:val="de-DE"/>
         </w:rPr>
-      </w:pPr>
-      <w:r>
+        <w:br/>
+      </w:r>
+      <w:proofErr w:type="spellStart"/>
+      <w:r>
+        <w:rPr>
+          <w:b/>
+          <w:bCs/>
+          <w:lang w:val="de-DE"/>
+        </w:rPr>
+        <w:t>findMin</w:t>
+      </w:r>
+      <w:proofErr w:type="spellEnd"/>
+      <w:r>
+        <w:rPr>
+          <w:b/>
+          <w:bCs/>
+          <w:lang w:val="de-DE"/>
+        </w:rPr>
+        <w:t>(</w:t>
+      </w:r>
+      <w:proofErr w:type="spellStart"/>
+      <w:r>
+        <w:rPr>
+          <w:b/>
+          <w:bCs/>
+          <w:lang w:val="de-DE"/>
+        </w:rPr>
+        <w:t>node</w:t>
+      </w:r>
+      <w:proofErr w:type="spellEnd"/>
+      <w:r>
+        <w:rPr>
+          <w:b/>
+          <w:bCs/>
+          <w:lang w:val="de-DE"/>
+        </w:rPr>
+        <w:t>):</w:t>
+      </w:r>
+    </w:p>
+    <w:p>
+      <w:pPr>
+        <w:rPr>
+          <w:lang w:val="de-DE"/>
+        </w:rPr>
+      </w:pPr>
+      <w:r>
+        <w:rPr>
+          <w:lang w:val="de-DE"/>
+        </w:rPr>
+        <w:t>Startet bei dem gegebenen Knoten und durchläuft den linken Teilbaum, um den kleinsten Schlüssel zu finden.</w:t>
+      </w:r>
+    </w:p>
+    <w:p>
+      <w:pPr>
+        <w:rPr>
+          <w:b/>
+          <w:bCs/>
+          <w:lang w:val="de-DE"/>
+        </w:rPr>
+      </w:pPr>
+      <w:proofErr w:type="spellStart"/>
+      <w:r>
+        <w:rPr>
+          <w:b/>
+          <w:bCs/>
+          <w:lang w:val="de-DE"/>
+        </w:rPr>
+        <w:t>findMax</w:t>
+      </w:r>
+      <w:proofErr w:type="spellEnd"/>
+      <w:r>
+        <w:rPr>
+          <w:b/>
+          <w:bCs/>
+          <w:lang w:val="de-DE"/>
+        </w:rPr>
+        <w:t>(</w:t>
+      </w:r>
+      <w:proofErr w:type="spellStart"/>
+      <w:r>
+        <w:rPr>
+          <w:b/>
+          <w:bCs/>
+          <w:lang w:val="de-DE"/>
+        </w:rPr>
+        <w:t>node</w:t>
+      </w:r>
+      <w:proofErr w:type="spellEnd"/>
+      <w:r>
+        <w:rPr>
+          <w:b/>
+          <w:bCs/>
+          <w:lang w:val="de-DE"/>
+        </w:rPr>
+        <w:t>):</w:t>
+      </w:r>
+    </w:p>
+    <w:p>
+      <w:pPr>
+        <w:rPr>
+          <w:lang w:val="de-DE"/>
+        </w:rPr>
+      </w:pPr>
+      <w:r>
+        <w:rPr>
+          <w:lang w:val="de-DE"/>
+        </w:rPr>
+        <w:t>Startet bei dem gegebenen Knoten und durchläuft den rechten Teilbaum, um den größten Schlüssel zu finden.</w:t>
+      </w:r>
+    </w:p>
+    <w:p>
+      <w:pPr>
+        <w:rPr>
+          <w:b/>
+          <w:bCs/>
+          <w:lang w:val="de-DE"/>
+        </w:rPr>
+      </w:pPr>
+      <w:proofErr w:type="spellStart"/>
+      <w:r>
+        <w:rPr>
+          <w:b/>
+          <w:bCs/>
+          <w:lang w:val="de-DE"/>
+        </w:rPr>
+        <w:t>checkAVL</w:t>
+      </w:r>
+      <w:proofErr w:type="spellEnd"/>
+      <w:r>
+        <w:rPr>
+          <w:b/>
+          <w:bCs/>
+          <w:lang w:val="de-DE"/>
+        </w:rPr>
+        <w:t>(</w:t>
+      </w:r>
+      <w:proofErr w:type="spellStart"/>
+      <w:r>
+        <w:rPr>
+          <w:b/>
+          <w:bCs/>
+          <w:lang w:val="de-DE"/>
+        </w:rPr>
+        <w:t>node</w:t>
+      </w:r>
+      <w:proofErr w:type="spellEnd"/>
+      <w:r>
+        <w:rPr>
+          <w:b/>
+          <w:bCs/>
+          <w:lang w:val="de-DE"/>
+        </w:rPr>
+        <w:t>):</w:t>
+      </w:r>
+    </w:p>
+    <w:p>
+      <w:pPr>
+        <w:rPr>
+          <w:lang w:val="de-DE"/>
+        </w:rPr>
+      </w:pPr>
+      <w:r>
+        <w:rPr>
+          <w:lang w:val="de-DE"/>
+        </w:rPr>
+        <w:t xml:space="preserve">Überprüft, ob der Unterbaum des gegebenen Knotens die Eigenschaften eines AVL-Baums erfüllt, also ob der Balancefaktor </w:t>
+      </w:r>
+      <w:r>
+        <w:rPr>
+          <w:rFonts w:ascii="Arial" w:hAnsi="Arial" w:cs="Arial"/>
+          <w:lang w:val="de-DE"/>
+        </w:rPr>
+        <w:t>≤</w:t>
+      </w:r>
+      <w:r>
+        <w:rPr>
+          <w:lang w:val="de-DE"/>
+        </w:rPr>
+        <w:t xml:space="preserve"> 1 ist.</w:t>
+      </w:r>
+    </w:p>
+    <w:p>
+      <w:pPr>
+        <w:rPr>
+          <w:b/>
+          <w:bCs/>
+          <w:lang w:val="de-DE"/>
+        </w:rPr>
+      </w:pPr>
+      <w:proofErr w:type="spellStart"/>
+      <w:r>
+        <w:rPr>
+          <w:b/>
+          <w:bCs/>
+          <w:lang w:val="de-DE"/>
+        </w:rPr>
+        <w:t>getHeight</w:t>
+      </w:r>
+      <w:proofErr w:type="spellEnd"/>
+      <w:r>
+        <w:rPr>
+          <w:b/>
+          <w:bCs/>
+          <w:lang w:val="de-DE"/>
+        </w:rPr>
+        <w:t>(</w:t>
+      </w:r>
+      <w:proofErr w:type="spellStart"/>
+      <w:r>
+        <w:rPr>
+          <w:b/>
+          <w:bCs/>
+          <w:lang w:val="de-DE"/>
+        </w:rPr>
+        <w:t>node</w:t>
+      </w:r>
+      <w:proofErr w:type="spellEnd"/>
+      <w:r>
+        <w:rPr>
+          <w:b/>
+          <w:bCs/>
+          <w:lang w:val="de-DE"/>
+        </w:rPr>
+        <w:t>):</w:t>
+      </w:r>
+    </w:p>
+    <w:p>
+      <w:pPr>
+        <w:rPr>
+          <w:lang w:val="de-DE"/>
+        </w:rPr>
+      </w:pPr>
+      <w:r>
+        <w:rPr>
+          <w:lang w:val="de-DE"/>
+        </w:rPr>
+        <w:t>Berechnet die Höhe des Unterbaums von dem gegebenen Knoten aus.</w:t>
+      </w:r>
+    </w:p>
+    <w:p>
+      <w:pPr>
+        <w:rPr>
+          <w:b/>
+          <w:bCs/>
+          <w:lang w:val="de-DE"/>
+        </w:rPr>
+      </w:pPr>
+      <w:proofErr w:type="spellStart"/>
+      <w:r>
+        <w:rPr>
+          <w:b/>
+          <w:bCs/>
+          <w:lang w:val="de-DE"/>
+        </w:rPr>
+        <w:t>getBalance</w:t>
+      </w:r>
+      <w:proofErr w:type="spellEnd"/>
+      <w:r>
+        <w:rPr>
+          <w:b/>
+          <w:bCs/>
+          <w:lang w:val="de-DE"/>
+        </w:rPr>
+        <w:t>(</w:t>
+      </w:r>
+      <w:proofErr w:type="spellStart"/>
+      <w:r>
+        <w:rPr>
+          <w:b/>
+          <w:bCs/>
+          <w:lang w:val="de-DE"/>
+        </w:rPr>
+        <w:t>node</w:t>
+      </w:r>
+      <w:proofErr w:type="spellEnd"/>
+      <w:r>
+        <w:rPr>
+          <w:b/>
+          <w:bCs/>
+          <w:lang w:val="de-DE"/>
+        </w:rPr>
+        <w:t>):</w:t>
+      </w:r>
+    </w:p>
+    <w:p>
+      <w:pPr>
+        <w:rPr>
+          <w:lang w:val="de-DE"/>
+        </w:rPr>
+      </w:pPr>
+      <w:r>
+        <w:rPr>
+          <w:lang w:val="de-DE"/>
+        </w:rPr>
+        <w:t>Berechnet den Balancefaktor eines Knotens, indem die Höhe des rechten Teilbaums von der Höhe des linken Teilbaums subtrahiert wird.</w:t>
+      </w:r>
+    </w:p>
+    <w:p>
+      <w:pPr>
+        <w:rPr>
+          <w:b/>
+          <w:bCs/>
+          <w:lang w:val="de-DE"/>
+        </w:rPr>
+      </w:pPr>
+      <w:proofErr w:type="spellStart"/>
+      <w:proofErr w:type="gramStart"/>
+      <w:r>
+        <w:rPr>
+          <w:b/>
+          <w:bCs/>
+          <w:lang w:val="de-DE"/>
+        </w:rPr>
+        <w:t>findValuePath</w:t>
+      </w:r>
+      <w:proofErr w:type="spellEnd"/>
+      <w:r>
+        <w:rPr>
+          <w:b/>
+          <w:bCs/>
+          <w:lang w:val="de-DE"/>
+        </w:rPr>
+        <w:t>(</w:t>
+      </w:r>
+      <w:proofErr w:type="spellStart"/>
+      <w:proofErr w:type="gramEnd"/>
+      <w:r>
+        <w:rPr>
+          <w:b/>
+          <w:bCs/>
+          <w:lang w:val="de-DE"/>
+        </w:rPr>
+        <w:t>node</w:t>
+      </w:r>
+      <w:proofErr w:type="spellEnd"/>
+      <w:r>
+        <w:rPr>
+          <w:b/>
+          <w:bCs/>
+          <w:lang w:val="de-DE"/>
+        </w:rPr>
+        <w:t xml:space="preserve">, </w:t>
+      </w:r>
+      <w:proofErr w:type="spellStart"/>
+      <w:r>
+        <w:rPr>
+          <w:b/>
+          <w:bCs/>
+          <w:lang w:val="de-DE"/>
+        </w:rPr>
+        <w:t>key</w:t>
+      </w:r>
+      <w:proofErr w:type="spellEnd"/>
+      <w:r>
+        <w:rPr>
+          <w:b/>
+          <w:bCs/>
+          <w:lang w:val="de-DE"/>
+        </w:rPr>
+        <w:t xml:space="preserve">, </w:t>
+      </w:r>
+      <w:proofErr w:type="spellStart"/>
+      <w:r>
+        <w:rPr>
+          <w:b/>
+          <w:bCs/>
+          <w:lang w:val="de-DE"/>
+        </w:rPr>
+        <w:t>path</w:t>
+      </w:r>
+      <w:proofErr w:type="spellEnd"/>
+      <w:r>
+        <w:rPr>
+          <w:b/>
+          <w:bCs/>
+          <w:lang w:val="de-DE"/>
+        </w:rPr>
+        <w:t xml:space="preserve"> = []):</w:t>
+      </w:r>
+    </w:p>
+    <w:p>
+      <w:pPr>
+        <w:rPr>
+          <w:lang w:val="de-DE"/>
+        </w:rPr>
+      </w:pPr>
+      <w:r>
+        <w:rPr>
+          <w:lang w:val="de-DE"/>
+        </w:rPr>
+        <w:t>Findet rekursiv den Pfad zu einem Schlüsselwert im Baum und gibt diesen Pfad als Array zurück.</w:t>
+      </w:r>
+    </w:p>
+    <w:p>
+      <w:pPr>
+        <w:rPr>
+          <w:b/>
+          <w:bCs/>
+          <w:lang w:val="de-DE"/>
+        </w:rPr>
+      </w:pPr>
+      <w:proofErr w:type="spellStart"/>
+      <w:proofErr w:type="gramStart"/>
+      <w:r>
+        <w:rPr>
+          <w:b/>
+          <w:bCs/>
+          <w:lang w:val="de-DE"/>
+        </w:rPr>
+        <w:t>findSubtree</w:t>
+      </w:r>
+      <w:proofErr w:type="spellEnd"/>
+      <w:r>
+        <w:rPr>
+          <w:b/>
+          <w:bCs/>
+          <w:lang w:val="de-DE"/>
+        </w:rPr>
+        <w:t>(</w:t>
+      </w:r>
+      <w:proofErr w:type="spellStart"/>
+      <w:proofErr w:type="gramEnd"/>
+      <w:r>
+        <w:rPr>
+          <w:b/>
+          <w:bCs/>
+          <w:lang w:val="de-DE"/>
+        </w:rPr>
+        <w:t>node</w:t>
+      </w:r>
+      <w:proofErr w:type="spellEnd"/>
+      <w:r>
+        <w:rPr>
+          <w:b/>
+          <w:bCs/>
+          <w:lang w:val="de-DE"/>
+        </w:rPr>
+        <w:t xml:space="preserve">, </w:t>
+      </w:r>
+      <w:proofErr w:type="spellStart"/>
+      <w:r>
+        <w:rPr>
+          <w:b/>
+          <w:bCs/>
+          <w:lang w:val="de-DE"/>
+        </w:rPr>
+        <w:t>subtreeRoot</w:t>
+      </w:r>
+      <w:proofErr w:type="spellEnd"/>
+      <w:r>
+        <w:rPr>
+          <w:b/>
+          <w:bCs/>
+          <w:lang w:val="de-DE"/>
+        </w:rPr>
+        <w:t>):</w:t>
+      </w:r>
+    </w:p>
+    <w:p>
+      <w:pPr>
+        <w:rPr>
+          <w:lang w:val="de-DE"/>
+        </w:rPr>
+      </w:pPr>
+      <w:r>
+        <w:rPr>
+          <w:lang w:val="de-DE"/>
+        </w:rPr>
+        <w:t xml:space="preserve">Überprüft rekursiv, ob ein bestimmter </w:t>
+      </w:r>
+      <w:proofErr w:type="spellStart"/>
+      <w:r>
+        <w:rPr>
+          <w:lang w:val="de-DE"/>
+        </w:rPr>
+        <w:t>Subtree</w:t>
+      </w:r>
+      <w:proofErr w:type="spellEnd"/>
+      <w:r>
+        <w:rPr>
+          <w:lang w:val="de-DE"/>
+        </w:rPr>
+        <w:t xml:space="preserve"> in der Struktur des Hauptbaums enthalten ist.</w:t>
+      </w:r>
+    </w:p>
+    <w:p>
+      <w:pPr>
+        <w:rPr>
+          <w:b/>
+          <w:bCs/>
+          <w:lang w:val="de-DE"/>
+        </w:rPr>
+      </w:pPr>
+      <w:proofErr w:type="spellStart"/>
+      <w:r>
+        <w:rPr>
+          <w:b/>
+          <w:bCs/>
+          <w:lang w:val="de-DE"/>
+        </w:rPr>
+        <w:t>rotateRight</w:t>
+      </w:r>
+      <w:proofErr w:type="spellEnd"/>
+      <w:r>
+        <w:rPr>
+          <w:b/>
+          <w:bCs/>
+          <w:lang w:val="de-DE"/>
+        </w:rPr>
+        <w:t xml:space="preserve">(y), </w:t>
+      </w:r>
+      <w:proofErr w:type="spellStart"/>
+      <w:r>
+        <w:rPr>
+          <w:b/>
+          <w:bCs/>
+          <w:lang w:val="de-DE"/>
+        </w:rPr>
+        <w:t>rotateLeft</w:t>
+      </w:r>
+      <w:proofErr w:type="spellEnd"/>
+      <w:r>
+        <w:rPr>
+          <w:b/>
+          <w:bCs/>
+          <w:lang w:val="de-DE"/>
+        </w:rPr>
+        <w:t>(x):</w:t>
+      </w:r>
+    </w:p>
+    <w:p>
+      <w:pPr>
+        <w:rPr>
+          <w:lang w:val="de-DE"/>
+        </w:rPr>
+      </w:pPr>
+      <w:r>
+        <w:rPr>
+          <w:lang w:val="de-DE"/>
+        </w:rPr>
+        <w:t>Führen die entsprechenden Rotationen im AVL-Baum aus, um die Balance des Baums zu erhalten oder wiederherzustellen.</w:t>
+      </w:r>
+    </w:p>
+    <w:p>
+      <w:pPr>
+        <w:rPr>
+          <w:lang w:val="de-DE"/>
+        </w:rPr>
+      </w:pPr>
+      <w:r>
+        <w:rPr>
+          <w:lang w:val="de-DE"/>
+        </w:rPr>
+        <w:br w:type="page"/>
+      </w:r>
+    </w:p>
+    <w:p>
+      <w:pPr>
         <w:rPr>
           <w:b/>
           <w:bCs/>
@@ -359,38 +601,84 @@
           <w:szCs w:val="28"/>
           <w:lang w:val="de-DE"/>
         </w:rPr>
+      </w:pPr>
+      <w:r>
+        <w:rPr>
+          <w:b/>
+          <w:bCs/>
+          <w:sz w:val="28"/>
+          <w:szCs w:val="28"/>
+          <w:lang w:val="de-DE"/>
+        </w:rPr>
+        <w:lastRenderedPageBreak/>
         <w:t xml:space="preserve">Aufwandsabschätzung: </w:t>
       </w:r>
     </w:p>
     <w:p>
       <w:pPr>
-        <w:pStyle w:val="Listenabsatz"/>
-        <w:numPr>
-          <w:ilvl w:val="0"/>
-          <w:numId w:val="3"/>
-        </w:numPr>
-        <w:rPr>
-          <w:lang w:val="de-DE"/>
-        </w:rPr>
-      </w:pPr>
-      <w:r>
-        <w:rPr>
-          <w:lang w:val="de-DE"/>
-        </w:rPr>
-        <w:t>findMin, findMax: Bei einem balancierten Baum, laufen beide Funktionen ungefähr die Hälfte des Baums durch und brauchen daher</w:t>
-      </w:r>
-      <w:r>
-        <w:rPr>
-          <w:lang w:val="de-DE"/>
-        </w:rPr>
-        <w:t xml:space="preserve"> durchschnittlich</w:t>
-      </w:r>
-      <w:r>
-        <w:rPr>
+        <w:rPr>
+          <w:b/>
+          <w:bCs/>
+          <w:lang w:val="de-DE"/>
+        </w:rPr>
+      </w:pPr>
+      <w:r>
+        <w:rPr>
+          <w:b/>
+          <w:bCs/>
           <w:lang w:val="de-DE"/>
         </w:rPr>
         <w:t xml:space="preserve"> </w:t>
       </w:r>
+      <w:proofErr w:type="spellStart"/>
+      <w:r>
+        <w:rPr>
+          <w:b/>
+          <w:bCs/>
+          <w:lang w:val="de-DE"/>
+        </w:rPr>
+        <w:t>findMin</w:t>
+      </w:r>
+      <w:proofErr w:type="spellEnd"/>
+      <w:r>
+        <w:rPr>
+          <w:b/>
+          <w:bCs/>
+          <w:lang w:val="de-DE"/>
+        </w:rPr>
+        <w:t xml:space="preserve">, </w:t>
+      </w:r>
+      <w:proofErr w:type="spellStart"/>
+      <w:r>
+        <w:rPr>
+          <w:b/>
+          <w:bCs/>
+          <w:lang w:val="de-DE"/>
+        </w:rPr>
+        <w:t>findMax</w:t>
+      </w:r>
+      <w:proofErr w:type="spellEnd"/>
+      <w:r>
+        <w:rPr>
+          <w:b/>
+          <w:bCs/>
+          <w:lang w:val="de-DE"/>
+        </w:rPr>
+        <w:t>:</w:t>
+      </w:r>
+    </w:p>
+    <w:p>
+      <w:pPr>
+        <w:rPr>
+          <w:lang w:val="de-DE"/>
+        </w:rPr>
+      </w:pPr>
+      <w:r>
+        <w:rPr>
+          <w:lang w:val="de-DE"/>
+        </w:rPr>
+        <w:t xml:space="preserve">Bei einem balancierten Baum durchlaufen beide Funktionen ungefähr die Hälfte des Baums und benötigen daher durchschnittlich </w:t>
+      </w:r>
       <w:proofErr w:type="gramStart"/>
       <w:r>
         <w:rPr>
@@ -403,43 +691,87 @@
         <w:rPr>
           <w:lang w:val="de-DE"/>
         </w:rPr>
-        <w:t>log n). Die Laufzeit ist abhängig von der Höhe und ob der Baum balanciert ist, wenn der Baum nicht balanciert ist, kann es im schlimmsten Fall zu einer Laufzeit von O(n) kommen.</w:t>
-      </w:r>
-    </w:p>
-    <w:p>
-      <w:pPr>
-        <w:pStyle w:val="Listenabsatz"/>
-        <w:numPr>
-          <w:ilvl w:val="0"/>
-          <w:numId w:val="3"/>
-        </w:numPr>
-        <w:rPr>
-          <w:lang w:val="de-DE"/>
-        </w:rPr>
-      </w:pPr>
-      <w:r>
-        <w:rPr>
-          <w:lang w:val="de-DE"/>
-        </w:rPr>
-        <w:t>checkAVL: Da die Funktion alle Knoten durchgehen muss, hat sie eine Laufzeit von O(n)</w:t>
-      </w:r>
-    </w:p>
-    <w:p>
-      <w:pPr>
-        <w:pStyle w:val="Listenabsatz"/>
-        <w:numPr>
-          <w:ilvl w:val="0"/>
-          <w:numId w:val="3"/>
-        </w:numPr>
-        <w:rPr>
-          <w:lang w:val="de-DE"/>
-        </w:rPr>
-      </w:pPr>
-      <w:r>
-        <w:rPr>
-          <w:lang w:val="de-DE"/>
-        </w:rPr>
-        <w:t xml:space="preserve">insert: Hat eine durchschnittliche Laufzeit von </w:t>
+        <w:t>log n). Wenn der Baum nicht balanciert ist, kann die Laufzeit im schlechtesten Fall O(n) betragen.</w:t>
+      </w:r>
+    </w:p>
+    <w:p>
+      <w:pPr>
+        <w:rPr>
+          <w:b/>
+          <w:bCs/>
+          <w:lang w:val="de-DE"/>
+        </w:rPr>
+      </w:pPr>
+      <w:proofErr w:type="spellStart"/>
+      <w:r>
+        <w:rPr>
+          <w:b/>
+          <w:bCs/>
+          <w:lang w:val="de-DE"/>
+        </w:rPr>
+        <w:t>checkAVL</w:t>
+      </w:r>
+      <w:proofErr w:type="spellEnd"/>
+      <w:r>
+        <w:rPr>
+          <w:b/>
+          <w:bCs/>
+          <w:lang w:val="de-DE"/>
+        </w:rPr>
+        <w:t>:</w:t>
+      </w:r>
+    </w:p>
+    <w:p>
+      <w:pPr>
+        <w:rPr>
+          <w:lang w:val="de-DE"/>
+        </w:rPr>
+      </w:pPr>
+      <w:r>
+        <w:rPr>
+          <w:lang w:val="de-DE"/>
+        </w:rPr>
+        <w:t>Da diese Funktion alle Knoten des Baums durchlaufen muss, hat sie eine Laufzeit von O(n).</w:t>
+      </w:r>
+    </w:p>
+    <w:p>
+      <w:pPr>
+        <w:rPr>
+          <w:b/>
+          <w:bCs/>
+          <w:lang w:val="de-DE"/>
+        </w:rPr>
+      </w:pPr>
+      <w:proofErr w:type="spellStart"/>
+      <w:r>
+        <w:rPr>
+          <w:b/>
+          <w:bCs/>
+          <w:lang w:val="de-DE"/>
+        </w:rPr>
+        <w:t>insert</w:t>
+      </w:r>
+      <w:proofErr w:type="spellEnd"/>
+      <w:r>
+        <w:rPr>
+          <w:b/>
+          <w:bCs/>
+          <w:lang w:val="de-DE"/>
+        </w:rPr>
+        <w:t>:</w:t>
+      </w:r>
+    </w:p>
+    <w:p>
+      <w:pPr>
+        <w:rPr>
+          <w:lang w:val="de-DE"/>
+        </w:rPr>
+      </w:pPr>
+      <w:r>
+        <w:rPr>
+          <w:lang w:val="de-DE"/>
+        </w:rPr>
+        <w:t xml:space="preserve">Hat durchschnittlich eine Laufzeit von </w:t>
       </w:r>
       <w:proofErr w:type="gramStart"/>
       <w:r>
@@ -453,7 +785,21 @@
         <w:rPr>
           <w:lang w:val="de-DE"/>
         </w:rPr>
-        <w:t xml:space="preserve">log n), da nur ein Teil des Baums durchsucht werden, um den Knoten zu finden wo der Neue eingefügt werden soll (siehe Analyse startSearch). Das Einfügen selbst ist konstant. Das Aktualisieren der Höhen und gegebenenfalls rotieren, benötigt beides auch durchschnittlich </w:t>
+        <w:t xml:space="preserve">log n), da im Regelfall nur ein Teil des Baums durchsucht wird, um den passenden </w:t>
+      </w:r>
+      <w:proofErr w:type="spellStart"/>
+      <w:r>
+        <w:rPr>
+          <w:lang w:val="de-DE"/>
+        </w:rPr>
+        <w:t>Einfügepunkt</w:t>
+      </w:r>
+      <w:proofErr w:type="spellEnd"/>
+      <w:r>
+        <w:rPr>
+          <w:lang w:val="de-DE"/>
+        </w:rPr>
+        <w:t xml:space="preserve"> zu finden. Das Einfügen selbst benötigt konstante Zeit. Das Aktualisieren der Höhen und das Durchführen von Rotationen (falls notwendig) haben ebenfalls im Durchschnitt eine Laufzeit von </w:t>
       </w:r>
       <w:proofErr w:type="gramStart"/>
       <w:r>
@@ -472,20 +818,70 @@
     </w:p>
     <w:p>
       <w:pPr>
-        <w:pStyle w:val="Listenabsatz"/>
-        <w:numPr>
-          <w:ilvl w:val="0"/>
-          <w:numId w:val="3"/>
-        </w:numPr>
-        <w:rPr>
-          <w:lang w:val="de-DE"/>
-        </w:rPr>
-      </w:pPr>
-      <w:r>
-        <w:rPr>
-          <w:lang w:val="de-DE"/>
-        </w:rPr>
-        <w:t xml:space="preserve">startSearch: Hat wie findMax und findMin eine Laufzeit von </w:t>
+        <w:rPr>
+          <w:b/>
+          <w:bCs/>
+          <w:lang w:val="de-DE"/>
+        </w:rPr>
+      </w:pPr>
+      <w:proofErr w:type="spellStart"/>
+      <w:r>
+        <w:rPr>
+          <w:b/>
+          <w:bCs/>
+          <w:lang w:val="de-DE"/>
+        </w:rPr>
+        <w:t>findValuePath</w:t>
+      </w:r>
+      <w:proofErr w:type="spellEnd"/>
+      <w:r>
+        <w:rPr>
+          <w:b/>
+          <w:bCs/>
+          <w:lang w:val="de-DE"/>
+        </w:rPr>
+        <w:t>:</w:t>
+      </w:r>
+    </w:p>
+    <w:p>
+      <w:pPr>
+        <w:rPr>
+          <w:lang w:val="de-DE"/>
+        </w:rPr>
+      </w:pPr>
+      <w:r>
+        <w:rPr>
+          <w:lang w:val="de-DE"/>
+        </w:rPr>
+        <w:t xml:space="preserve">Ähnlich wie </w:t>
+      </w:r>
+      <w:proofErr w:type="spellStart"/>
+      <w:r>
+        <w:rPr>
+          <w:lang w:val="de-DE"/>
+        </w:rPr>
+        <w:t>findMin</w:t>
+      </w:r>
+      <w:proofErr w:type="spellEnd"/>
+      <w:r>
+        <w:rPr>
+          <w:lang w:val="de-DE"/>
+        </w:rPr>
+        <w:t xml:space="preserve"> und </w:t>
+      </w:r>
+      <w:proofErr w:type="spellStart"/>
+      <w:r>
+        <w:rPr>
+          <w:lang w:val="de-DE"/>
+        </w:rPr>
+        <w:t>findMax</w:t>
+      </w:r>
+      <w:proofErr w:type="spellEnd"/>
+      <w:r>
+        <w:rPr>
+          <w:lang w:val="de-DE"/>
+        </w:rPr>
+        <w:t xml:space="preserve">, hat diese Methode eine Laufzeit von </w:t>
       </w:r>
       <w:proofErr w:type="gramStart"/>
       <w:r>
@@ -499,13 +895,188 @@
         <w:rPr>
           <w:lang w:val="de-DE"/>
         </w:rPr>
-        <w:t>log n), da nur ein Teil des Baums durchlaufen werden, vorausgesetzt der Baum ist balanciert.</w:t>
-      </w:r>
-      <w:r>
-        <w:rPr>
-          <w:lang w:val="de-DE"/>
-        </w:rPr>
-        <w:t xml:space="preserve"> </w:t>
+        <w:t>log n), wenn der Baum balanciert ist, da sie einem Pfad folgt.</w:t>
+      </w:r>
+    </w:p>
+    <w:p>
+      <w:pPr>
+        <w:rPr>
+          <w:b/>
+          <w:bCs/>
+          <w:lang w:val="de-DE"/>
+        </w:rPr>
+      </w:pPr>
+      <w:proofErr w:type="spellStart"/>
+      <w:r>
+        <w:rPr>
+          <w:b/>
+          <w:bCs/>
+          <w:lang w:val="de-DE"/>
+        </w:rPr>
+        <w:t>findSubtree</w:t>
+      </w:r>
+      <w:proofErr w:type="spellEnd"/>
+      <w:r>
+        <w:rPr>
+          <w:b/>
+          <w:bCs/>
+          <w:lang w:val="de-DE"/>
+        </w:rPr>
+        <w:t>:</w:t>
+      </w:r>
+    </w:p>
+    <w:p>
+      <w:pPr>
+        <w:rPr>
+          <w:lang w:val="de-DE"/>
+        </w:rPr>
+      </w:pPr>
+      <w:r>
+        <w:rPr>
+          <w:lang w:val="de-DE"/>
+        </w:rPr>
+        <w:t xml:space="preserve">Die Komplexität dieser Methode hängt von der Größe des Hauptbaums und des </w:t>
+      </w:r>
+      <w:proofErr w:type="spellStart"/>
+      <w:r>
+        <w:rPr>
+          <w:lang w:val="de-DE"/>
+        </w:rPr>
+        <w:t>Subtrees</w:t>
+      </w:r>
+      <w:proofErr w:type="spellEnd"/>
+      <w:r>
+        <w:rPr>
+          <w:lang w:val="de-DE"/>
+        </w:rPr>
+        <w:t xml:space="preserve"> ab. Im Durchschnitt kann man eine Komplexität von O(n*m) erwarten, wobei n die Anzahl der Knoten im Hauptbaum und m die Anzahl der Knoten im </w:t>
+      </w:r>
+      <w:proofErr w:type="spellStart"/>
+      <w:r>
+        <w:rPr>
+          <w:lang w:val="de-DE"/>
+        </w:rPr>
+        <w:t>Subtree</w:t>
+      </w:r>
+      <w:proofErr w:type="spellEnd"/>
+      <w:r>
+        <w:rPr>
+          <w:lang w:val="de-DE"/>
+        </w:rPr>
+        <w:t xml:space="preserve"> sind. Im besten Fall, wenn der </w:t>
+      </w:r>
+      <w:proofErr w:type="spellStart"/>
+      <w:r>
+        <w:rPr>
+          <w:lang w:val="de-DE"/>
+        </w:rPr>
+        <w:t>Subtree</w:t>
+      </w:r>
+      <w:proofErr w:type="spellEnd"/>
+      <w:r>
+        <w:rPr>
+          <w:lang w:val="de-DE"/>
+        </w:rPr>
+        <w:t xml:space="preserve"> nicht vorhanden ist, kann die Komplexität auf O(n) reduziert werden.</w:t>
+      </w:r>
+    </w:p>
+    <w:p>
+      <w:pPr>
+        <w:rPr>
+          <w:b/>
+          <w:bCs/>
+          <w:lang w:val="de-DE"/>
+        </w:rPr>
+      </w:pPr>
+      <w:proofErr w:type="spellStart"/>
+      <w:r>
+        <w:rPr>
+          <w:b/>
+          <w:bCs/>
+          <w:lang w:val="de-DE"/>
+        </w:rPr>
+        <w:t>rotateLeft</w:t>
+      </w:r>
+      <w:proofErr w:type="spellEnd"/>
+      <w:r>
+        <w:rPr>
+          <w:b/>
+          <w:bCs/>
+          <w:lang w:val="de-DE"/>
+        </w:rPr>
+        <w:t xml:space="preserve">, </w:t>
+      </w:r>
+      <w:proofErr w:type="spellStart"/>
+      <w:r>
+        <w:rPr>
+          <w:b/>
+          <w:bCs/>
+          <w:lang w:val="de-DE"/>
+        </w:rPr>
+        <w:t>rotateRight</w:t>
+      </w:r>
+      <w:proofErr w:type="spellEnd"/>
+      <w:r>
+        <w:rPr>
+          <w:b/>
+          <w:bCs/>
+          <w:lang w:val="de-DE"/>
+        </w:rPr>
+        <w:t>:</w:t>
+      </w:r>
+    </w:p>
+    <w:p>
+      <w:pPr>
+        <w:rPr>
+          <w:lang w:val="de-DE"/>
+        </w:rPr>
+      </w:pPr>
+      <w:r>
+        <w:rPr>
+          <w:lang w:val="de-DE"/>
+        </w:rPr>
+        <w:t xml:space="preserve">Die Laufzeitkomplexität dieser Operationen ist </w:t>
+      </w:r>
+      <w:proofErr w:type="gramStart"/>
+      <w:r>
+        <w:rPr>
+          <w:lang w:val="de-DE"/>
+        </w:rPr>
+        <w:t>O(</w:t>
+      </w:r>
+      <w:proofErr w:type="gramEnd"/>
+      <w:r>
+        <w:rPr>
+          <w:lang w:val="de-DE"/>
+        </w:rPr>
+        <w:t>1), da sie unabhängig von der Größe des Baums eine feste Anzahl von Zeigeraktualisierungen durchführen.</w:t>
+      </w:r>
+    </w:p>
+    <w:p>
+      <w:pPr>
+        <w:rPr>
+          <w:lang w:val="de-DE"/>
+        </w:rPr>
+      </w:pPr>
+      <w:r>
+        <w:rPr>
+          <w:lang w:val="de-DE"/>
+        </w:rPr>
+        <w:t xml:space="preserve">Diese Dokumentation beschreibt die Funktionen der </w:t>
+      </w:r>
+      <w:proofErr w:type="spellStart"/>
+      <w:r>
+        <w:rPr>
+          <w:lang w:val="de-DE"/>
+        </w:rPr>
+        <w:t>AVLTree</w:t>
+      </w:r>
+      <w:proofErr w:type="spellEnd"/>
+      <w:r>
+        <w:rPr>
+          <w:lang w:val="de-DE"/>
+        </w:rPr>
+        <w:t>-Klasse, die für die Verwaltung und das Durchlaufen des AVL-Baums verwendet werden. Die analytische Bewertung des Laufzeitverhaltens ist essenziell, um die Effizienz der Baumoperationen zu verstehen.</w:t>
       </w:r>
     </w:p>
     <w:sectPr>
@@ -595,8 +1166,13 @@
     <w:r>
       <w:t xml:space="preserve"> </w:t>
     </w:r>
+    <w:proofErr w:type="spellStart"/>
     <w:r>
-      <w:t xml:space="preserve">Najfar </w:t>
+      <w:t>Najfar</w:t>
+    </w:r>
+    <w:proofErr w:type="spellEnd"/>
+    <w:r>
+      <w:t xml:space="preserve"> </w:t>
     </w:r>
     <w:r>
       <w:t>&amp;</w:t>
@@ -1682,6 +2258,7 @@
   <w:style w:type="character" w:default="1" w:styleId="Absatz-Standardschriftart">
     <w:name w:val="Default Paragraph Font"/>
     <w:uiPriority w:val="1"/>
+    <w:semiHidden/>
     <w:unhideWhenUsed/>
   </w:style>
   <w:style w:type="table" w:default="1" w:styleId="NormaleTabelle">

</xml_diff>